<commit_message>
Updated installer lab specification.
</commit_message>
<xml_diff>
--- a/Labs/Week 9/Lab9Specification.docx
+++ b/Labs/Week 9/Lab9Specification.docx
@@ -889,12 +889,12 @@
           <wp:inline distB="114300" distT="114300" distL="114300" distR="114300">
             <wp:extent cx="5943600" cy="2235200"/>
             <wp:effectExtent b="0" l="0" r="0" t="0"/>
-            <wp:docPr id="1" name="image01.png"/>
+            <wp:docPr id="1" name="image09.png"/>
             <a:graphic>
               <a:graphicData uri="http://schemas.openxmlformats.org/drawingml/2006/picture">
                 <pic:pic>
                   <pic:nvPicPr>
-                    <pic:cNvPr id="0" name="image01.png"/>
+                    <pic:cNvPr id="0" name="image09.png"/>
                     <pic:cNvPicPr preferRelativeResize="0"/>
                   </pic:nvPicPr>
                   <pic:blipFill>
@@ -1267,12 +1267,12 @@
           <wp:inline distB="114300" distT="114300" distL="114300" distR="114300">
             <wp:extent cx="5943600" cy="2819400"/>
             <wp:effectExtent b="0" l="0" r="0" t="0"/>
-            <wp:docPr id="4" name="image07.png"/>
+            <wp:docPr id="9" name="image17.png"/>
             <a:graphic>
               <a:graphicData uri="http://schemas.openxmlformats.org/drawingml/2006/picture">
                 <pic:pic>
                   <pic:nvPicPr>
-                    <pic:cNvPr id="0" name="image07.png"/>
+                    <pic:cNvPr id="0" name="image17.png"/>
                     <pic:cNvPicPr preferRelativeResize="0"/>
                   </pic:nvPicPr>
                   <pic:blipFill>
@@ -1632,12 +1632,23 @@
         <w:rPr>
           <w:b w:val="1"/>
           <w:color w:val="404244"/>
-          <w:sz w:val="24"/>
-          <w:szCs w:val="24"/>
+          <w:sz w:val="20"/>
+          <w:szCs w:val="20"/>
           <w:highlight w:val="white"/>
           <w:rtl w:val="0"/>
         </w:rPr>
-        <w:t xml:space="preserve">Creating a Package Information File </w:t>
+        <w:t xml:space="preserve">Creating a Package Information File</w:t>
+      </w:r>
+      <w:r>
+        <w:rPr>
+          <w:b w:val="1"/>
+          <w:color w:val="404244"/>
+          <w:sz w:val="24"/>
+          <w:szCs w:val="24"/>
+          <w:highlight w:val="white"/>
+          <w:rtl w:val="0"/>
+        </w:rPr>
+        <w:t xml:space="preserve"> </w:t>
       </w:r>
       <w:r>
         <w:rPr>
@@ -2275,8 +2286,8 @@
       <w:r>
         <w:rPr>
           <w:rFonts w:ascii="Calibri" w:cs="Calibri" w:eastAsia="Calibri" w:hAnsi="Calibri"/>
-          <w:sz w:val="28"/>
-          <w:szCs w:val="28"/>
+          <w:sz w:val="24"/>
+          <w:szCs w:val="24"/>
           <w:rtl w:val="0"/>
         </w:rPr>
         <w:t xml:space="preserve">If you are lost on &lt;tags&gt; re-read the section on package information file syntax </w:t>
@@ -2383,17 +2394,7 @@
           <w:szCs w:val="24"/>
           <w:rtl w:val="0"/>
         </w:rPr>
-        <w:t xml:space="preserve">7.)</w:t>
-      </w:r>
-      <w:r>
-        <w:rPr>
-          <w:rFonts w:ascii="Calibri" w:cs="Calibri" w:eastAsia="Calibri" w:hAnsi="Calibri"/>
-          <w:b w:val="1"/>
-          <w:sz w:val="28"/>
-          <w:szCs w:val="28"/>
-          <w:rtl w:val="0"/>
-        </w:rPr>
-        <w:t xml:space="preserve">Inside package.qs, Add the Component  section into the script and the necessary lines to add your new .ui page</w:t>
+        <w:t xml:space="preserve">7.)Inside package.qs, Add the Component  section into the script and the necessary lines to add your new .ui page</w:t>
       </w:r>
     </w:p>
     <w:p>
@@ -2752,6 +2753,62 @@
       <w:r>
         <w:rPr>
           <w:rFonts w:ascii="Calibri" w:cs="Calibri" w:eastAsia="Calibri" w:hAnsi="Calibri"/>
+          <w:sz w:val="24"/>
+          <w:szCs w:val="24"/>
+          <w:rtl w:val="0"/>
+        </w:rPr>
+        <w:t xml:space="preserve">             </w:t>
+      </w:r>
+      <w:r>
+        <w:rPr>
+          <w:rFonts w:ascii="Calibri" w:cs="Calibri" w:eastAsia="Calibri" w:hAnsi="Calibri"/>
+          <w:b w:val="1"/>
+          <w:sz w:val="24"/>
+          <w:szCs w:val="24"/>
+          <w:rtl w:val="0"/>
+        </w:rPr>
+        <w:t xml:space="preserve">c.) </w:t>
+      </w:r>
+      <w:r>
+        <w:rPr>
+          <w:rFonts w:ascii="Calibri" w:cs="Calibri" w:eastAsia="Calibri" w:hAnsi="Calibri"/>
+          <w:sz w:val="24"/>
+          <w:szCs w:val="24"/>
+          <w:rtl w:val="0"/>
+        </w:rPr>
+        <w:t xml:space="preserve">Script Operations - </w:t>
+      </w:r>
+      <w:hyperlink r:id="rId19">
+        <w:r>
+          <w:rPr>
+            <w:rFonts w:ascii="Calibri" w:cs="Calibri" w:eastAsia="Calibri" w:hAnsi="Calibri"/>
+            <w:color w:val="1155cc"/>
+            <w:sz w:val="24"/>
+            <w:szCs w:val="24"/>
+            <w:u w:val="single"/>
+            <w:rtl w:val="0"/>
+          </w:rPr>
+          <w:t xml:space="preserve">http://doc.qt.io/qtinstallerframework/operations.html</w:t>
+        </w:r>
+      </w:hyperlink>
+      <w:r>
+        <w:rPr>
+          <w:rFonts w:ascii="Calibri" w:cs="Calibri" w:eastAsia="Calibri" w:hAnsi="Calibri"/>
+          <w:sz w:val="24"/>
+          <w:szCs w:val="24"/>
+          <w:rtl w:val="0"/>
+        </w:rPr>
+        <w:t xml:space="preserve"> </w:t>
+      </w:r>
+    </w:p>
+    <w:p>
+      <w:pPr>
+        <w:spacing w:after="160" w:line="310.79999999999995" w:lineRule="auto"/>
+        <w:contextualSpacing w:val="0"/>
+      </w:pPr>
+      <w:r>
+        <w:rPr>
+          <w:rFonts w:ascii="Calibri" w:cs="Calibri" w:eastAsia="Calibri" w:hAnsi="Calibri"/>
           <w:b w:val="1"/>
           <w:sz w:val="24"/>
           <w:szCs w:val="24"/>
@@ -3329,7 +3386,7 @@
         <w:spacing w:after="160" w:line="310.79999999999995" w:lineRule="auto"/>
         <w:contextualSpacing w:val="0"/>
       </w:pPr>
-      <w:hyperlink r:id="rId19">
+      <w:hyperlink r:id="rId20">
         <w:r>
           <w:rPr>
             <w:rFonts w:ascii="Calibri" w:cs="Calibri" w:eastAsia="Calibri" w:hAnsi="Calibri"/>
@@ -3380,16 +3437,16 @@
             <wp:extent cx="2900363" cy="1038225"/>
             <wp:effectExtent b="0" l="0" r="0" t="0"/>
             <wp:wrapSquare wrapText="bothSides" distB="114300" distT="114300" distL="114300" distR="114300"/>
-            <wp:docPr id="3" name="image05.png"/>
+            <wp:docPr id="7" name="image15.png"/>
             <a:graphic>
               <a:graphicData uri="http://schemas.openxmlformats.org/drawingml/2006/picture">
                 <pic:pic>
                   <pic:nvPicPr>
-                    <pic:cNvPr id="0" name="image05.png"/>
+                    <pic:cNvPr id="0" name="image15.png"/>
                     <pic:cNvPicPr preferRelativeResize="0"/>
                   </pic:nvPicPr>
                   <pic:blipFill>
-                    <a:blip r:embed="rId20"/>
+                    <a:blip r:embed="rId21"/>
                     <a:srcRect b="0" l="0" r="0" t="0"/>
                     <a:stretch>
                       <a:fillRect/>
@@ -3605,16 +3662,16 @@
             <wp:extent cx="4400550" cy="819150"/>
             <wp:effectExtent b="0" l="0" r="0" t="0"/>
             <wp:wrapSquare wrapText="bothSides" distB="114300" distT="114300" distL="114300" distR="114300"/>
-            <wp:docPr id="2" name="image03.png"/>
+            <wp:docPr id="5" name="image13.png"/>
             <a:graphic>
               <a:graphicData uri="http://schemas.openxmlformats.org/drawingml/2006/picture">
                 <pic:pic>
                   <pic:nvPicPr>
-                    <pic:cNvPr id="0" name="image03.png"/>
+                    <pic:cNvPr id="0" name="image13.png"/>
                     <pic:cNvPicPr preferRelativeResize="0"/>
                   </pic:nvPicPr>
                   <pic:blipFill>
-                    <a:blip r:embed="rId21"/>
+                    <a:blip r:embed="rId22"/>
                     <a:srcRect b="0" l="0" r="0" t="0"/>
                     <a:stretch>
                       <a:fillRect/>
@@ -3668,14 +3725,23 @@
           <w:szCs w:val="28"/>
           <w:rtl w:val="0"/>
         </w:rPr>
-        <w:t xml:space="preserve"> To clean your directory run </w:t>
-      </w:r>
-      <w:r>
-        <w:rPr>
-          <w:rFonts w:ascii="Calibri" w:cs="Calibri" w:eastAsia="Calibri" w:hAnsi="Calibri"/>
-          <w:b w:val="1"/>
-          <w:sz w:val="28"/>
-          <w:szCs w:val="28"/>
+        <w:t xml:space="preserve"> </w:t>
+      </w:r>
+      <w:r>
+        <w:rPr>
+          <w:rFonts w:ascii="Calibri" w:cs="Calibri" w:eastAsia="Calibri" w:hAnsi="Calibri"/>
+          <w:sz w:val="24"/>
+          <w:szCs w:val="24"/>
+          <w:rtl w:val="0"/>
+        </w:rPr>
+        <w:t xml:space="preserve">To clean your directory run </w:t>
+      </w:r>
+      <w:r>
+        <w:rPr>
+          <w:rFonts w:ascii="Calibri" w:cs="Calibri" w:eastAsia="Calibri" w:hAnsi="Calibri"/>
+          <w:b w:val="1"/>
+          <w:sz w:val="24"/>
+          <w:szCs w:val="24"/>
           <w:rtl w:val="0"/>
         </w:rPr>
         <w:t xml:space="preserve">mingw32-make clean.</w:t>
@@ -3683,8 +3749,8 @@
       <w:r>
         <w:rPr>
           <w:rFonts w:ascii="Calibri" w:cs="Calibri" w:eastAsia="Calibri" w:hAnsi="Calibri"/>
-          <w:sz w:val="28"/>
-          <w:szCs w:val="28"/>
+          <w:sz w:val="24"/>
+          <w:szCs w:val="24"/>
           <w:rtl w:val="0"/>
         </w:rPr>
         <w:t xml:space="preserve"> If your makefile doesn’t exist this will fail (don’t worry that is fine).</w:t>
@@ -3712,14 +3778,23 @@
           <w:szCs w:val="28"/>
           <w:rtl w:val="0"/>
         </w:rPr>
-        <w:t xml:space="preserve"> Now generate your project makefile in release mode using the </w:t>
+        <w:t xml:space="preserve"> </w:t>
+      </w:r>
+      <w:r>
+        <w:rPr>
+          <w:rFonts w:ascii="Calibri" w:cs="Calibri" w:eastAsia="Calibri" w:hAnsi="Calibri"/>
+          <w:sz w:val="24"/>
+          <w:szCs w:val="24"/>
+          <w:rtl w:val="0"/>
+        </w:rPr>
+        <w:t xml:space="preserve">Now generate your project makefile in release mode using the </w:t>
       </w:r>
       <w:r>
         <w:rPr>
           <w:rFonts w:ascii="Calibri" w:cs="Calibri" w:eastAsia="Calibri" w:hAnsi="Calibri"/>
           <w:i w:val="1"/>
-          <w:sz w:val="28"/>
-          <w:szCs w:val="28"/>
+          <w:sz w:val="24"/>
+          <w:szCs w:val="24"/>
           <w:rtl w:val="0"/>
         </w:rPr>
         <w:t xml:space="preserve">qmake</w:t>
@@ -3727,8 +3802,8 @@
       <w:r>
         <w:rPr>
           <w:rFonts w:ascii="Calibri" w:cs="Calibri" w:eastAsia="Calibri" w:hAnsi="Calibri"/>
-          <w:sz w:val="28"/>
-          <w:szCs w:val="28"/>
+          <w:sz w:val="24"/>
+          <w:szCs w:val="24"/>
           <w:rtl w:val="0"/>
         </w:rPr>
         <w:t xml:space="preserve"> tool.</w:t>
@@ -3739,6 +3814,829 @@
         <w:spacing w:after="160" w:line="310.79999999999995" w:lineRule="auto"/>
         <w:contextualSpacing w:val="0"/>
       </w:pPr>
+      <w:r>
+        <w:drawing>
+          <wp:inline distB="114300" distT="114300" distL="114300" distR="114300">
+            <wp:extent cx="5943600" cy="1206500"/>
+            <wp:effectExtent b="0" l="0" r="0" t="0"/>
+            <wp:docPr id="4" name="image12.png"/>
+            <a:graphic>
+              <a:graphicData uri="http://schemas.openxmlformats.org/drawingml/2006/picture">
+                <pic:pic>
+                  <pic:nvPicPr>
+                    <pic:cNvPr id="0" name="image12.png"/>
+                    <pic:cNvPicPr preferRelativeResize="0"/>
+                  </pic:nvPicPr>
+                  <pic:blipFill>
+                    <a:blip r:embed="rId23"/>
+                    <a:srcRect b="0" l="0" r="0" t="0"/>
+                    <a:stretch>
+                      <a:fillRect/>
+                    </a:stretch>
+                  </pic:blipFill>
+                  <pic:spPr>
+                    <a:xfrm>
+                      <a:off x="0" y="0"/>
+                      <a:ext cx="5943600" cy="1206500"/>
+                    </a:xfrm>
+                    <a:prstGeom prst="rect"/>
+                    <a:ln/>
+                  </pic:spPr>
+                </pic:pic>
+              </a:graphicData>
+            </a:graphic>
+          </wp:inline>
+        </w:drawing>
+      </w:r>
+      <w:r>
+        <w:rPr>
+          <w:rtl w:val="0"/>
+        </w:rPr>
+      </w:r>
+    </w:p>
+    <w:p>
+      <w:pPr>
+        <w:spacing w:after="160" w:line="310.79999999999995" w:lineRule="auto"/>
+        <w:contextualSpacing w:val="0"/>
+      </w:pPr>
+      <w:r>
+        <w:rPr>
+          <w:rFonts w:ascii="Calibri" w:cs="Calibri" w:eastAsia="Calibri" w:hAnsi="Calibri"/>
+          <w:sz w:val="28"/>
+          <w:szCs w:val="28"/>
+          <w:rtl w:val="0"/>
+        </w:rPr>
+        <w:tab/>
+      </w:r>
+      <w:r>
+        <w:rPr>
+          <w:rFonts w:ascii="Calibri" w:cs="Calibri" w:eastAsia="Calibri" w:hAnsi="Calibri"/>
+          <w:b w:val="1"/>
+          <w:sz w:val="28"/>
+          <w:szCs w:val="28"/>
+          <w:rtl w:val="0"/>
+        </w:rPr>
+        <w:t xml:space="preserve">qmake -config release yourproject.pro</w:t>
+      </w:r>
+    </w:p>
+    <w:p>
+      <w:pPr>
+        <w:spacing w:after="160" w:line="310.79999999999995" w:lineRule="auto"/>
+        <w:contextualSpacing w:val="0"/>
+      </w:pPr>
+      <w:r>
+        <w:rPr>
+          <w:rFonts w:ascii="Calibri" w:cs="Calibri" w:eastAsia="Calibri" w:hAnsi="Calibri"/>
+          <w:b w:val="1"/>
+          <w:sz w:val="28"/>
+          <w:szCs w:val="28"/>
+          <w:rtl w:val="0"/>
+        </w:rPr>
+        <w:tab/>
+        <w:t xml:space="preserve">mingw32-make  -j(number of threads to use to build)</w:t>
+      </w:r>
+    </w:p>
+    <w:p>
+      <w:pPr>
+        <w:spacing w:after="160" w:line="310.79999999999995" w:lineRule="auto"/>
+        <w:contextualSpacing w:val="0"/>
+      </w:pPr>
+      <w:r>
+        <w:rPr>
+          <w:rtl w:val="0"/>
+        </w:rPr>
+      </w:r>
+    </w:p>
+    <w:p>
+      <w:pPr>
+        <w:spacing w:after="160" w:line="310.79999999999995" w:lineRule="auto"/>
+        <w:contextualSpacing w:val="0"/>
+      </w:pPr>
+      <w:r>
+        <w:rPr>
+          <w:rFonts w:ascii="Calibri" w:cs="Calibri" w:eastAsia="Calibri" w:hAnsi="Calibri"/>
+          <w:b w:val="1"/>
+          <w:sz w:val="28"/>
+          <w:szCs w:val="28"/>
+          <w:rtl w:val="0"/>
+        </w:rPr>
+        <w:t xml:space="preserve">5. )</w:t>
+      </w:r>
+      <w:r>
+        <w:rPr>
+          <w:rFonts w:ascii="Calibri" w:cs="Calibri" w:eastAsia="Calibri" w:hAnsi="Calibri"/>
+          <w:sz w:val="28"/>
+          <w:szCs w:val="28"/>
+          <w:rtl w:val="0"/>
+        </w:rPr>
+        <w:t xml:space="preserve"> </w:t>
+      </w:r>
+      <w:r>
+        <w:rPr>
+          <w:rFonts w:ascii="Calibri" w:cs="Calibri" w:eastAsia="Calibri" w:hAnsi="Calibri"/>
+          <w:sz w:val="24"/>
+          <w:szCs w:val="24"/>
+          <w:rtl w:val="0"/>
+        </w:rPr>
+        <w:t xml:space="preserve">Now ‘cd’ into the </w:t>
+      </w:r>
+      <w:r>
+        <w:rPr>
+          <w:rFonts w:ascii="Calibri" w:cs="Calibri" w:eastAsia="Calibri" w:hAnsi="Calibri"/>
+          <w:b w:val="1"/>
+          <w:sz w:val="24"/>
+          <w:szCs w:val="24"/>
+          <w:rtl w:val="0"/>
+        </w:rPr>
+        <w:t xml:space="preserve">release </w:t>
+      </w:r>
+      <w:r>
+        <w:rPr>
+          <w:rFonts w:ascii="Calibri" w:cs="Calibri" w:eastAsia="Calibri" w:hAnsi="Calibri"/>
+          <w:sz w:val="24"/>
+          <w:szCs w:val="24"/>
+          <w:rtl w:val="0"/>
+        </w:rPr>
+        <w:t xml:space="preserve">folder and clean the object files and meta compilers files out.</w:t>
+      </w:r>
+      <w:r>
+        <w:rPr>
+          <w:rFonts w:ascii="Calibri" w:cs="Calibri" w:eastAsia="Calibri" w:hAnsi="Calibri"/>
+          <w:sz w:val="28"/>
+          <w:szCs w:val="28"/>
+          <w:rtl w:val="0"/>
+        </w:rPr>
+        <w:t xml:space="preserve"> </w:t>
+      </w:r>
+      <w:r>
+        <w:rPr>
+          <w:rFonts w:ascii="Calibri" w:cs="Calibri" w:eastAsia="Calibri" w:hAnsi="Calibri"/>
+          <w:b w:val="1"/>
+          <w:sz w:val="28"/>
+          <w:szCs w:val="28"/>
+          <w:rtl w:val="0"/>
+        </w:rPr>
+        <w:t xml:space="preserve">  del *.o *.cpp</w:t>
+      </w:r>
+    </w:p>
+    <w:p>
+      <w:pPr>
+        <w:spacing w:after="160" w:line="310.79999999999995" w:lineRule="auto"/>
+        <w:contextualSpacing w:val="0"/>
+      </w:pPr>
+      <w:r>
+        <w:drawing>
+          <wp:inline distB="114300" distT="114300" distL="114300" distR="114300">
+            <wp:extent cx="5943600" cy="1028700"/>
+            <wp:effectExtent b="0" l="0" r="0" t="0"/>
+            <wp:docPr id="2" name="image10.png"/>
+            <a:graphic>
+              <a:graphicData uri="http://schemas.openxmlformats.org/drawingml/2006/picture">
+                <pic:pic>
+                  <pic:nvPicPr>
+                    <pic:cNvPr id="0" name="image10.png"/>
+                    <pic:cNvPicPr preferRelativeResize="0"/>
+                  </pic:nvPicPr>
+                  <pic:blipFill>
+                    <a:blip r:embed="rId24"/>
+                    <a:srcRect b="0" l="0" r="0" t="0"/>
+                    <a:stretch>
+                      <a:fillRect/>
+                    </a:stretch>
+                  </pic:blipFill>
+                  <pic:spPr>
+                    <a:xfrm>
+                      <a:off x="0" y="0"/>
+                      <a:ext cx="5943600" cy="1028700"/>
+                    </a:xfrm>
+                    <a:prstGeom prst="rect"/>
+                    <a:ln/>
+                  </pic:spPr>
+                </pic:pic>
+              </a:graphicData>
+            </a:graphic>
+          </wp:inline>
+        </w:drawing>
+      </w:r>
+      <w:r>
+        <w:rPr>
+          <w:rtl w:val="0"/>
+        </w:rPr>
+      </w:r>
+    </w:p>
+    <w:p>
+      <w:pPr>
+        <w:spacing w:after="160" w:line="310.79999999999995" w:lineRule="auto"/>
+        <w:contextualSpacing w:val="0"/>
+      </w:pPr>
+      <w:r>
+        <w:rPr>
+          <w:rFonts w:ascii="Calibri" w:cs="Calibri" w:eastAsia="Calibri" w:hAnsi="Calibri"/>
+          <w:b w:val="1"/>
+          <w:sz w:val="28"/>
+          <w:szCs w:val="28"/>
+          <w:rtl w:val="0"/>
+        </w:rPr>
+        <w:t xml:space="preserve">6. ) </w:t>
+      </w:r>
+      <w:r>
+        <w:rPr>
+          <w:rFonts w:ascii="Calibri" w:cs="Calibri" w:eastAsia="Calibri" w:hAnsi="Calibri"/>
+          <w:sz w:val="24"/>
+          <w:szCs w:val="24"/>
+          <w:rtl w:val="0"/>
+        </w:rPr>
+        <w:t xml:space="preserve">Now it is time to run </w:t>
+      </w:r>
+      <w:r>
+        <w:rPr>
+          <w:rFonts w:ascii="Calibri" w:cs="Calibri" w:eastAsia="Calibri" w:hAnsi="Calibri"/>
+          <w:b w:val="1"/>
+          <w:sz w:val="24"/>
+          <w:szCs w:val="24"/>
+          <w:rtl w:val="0"/>
+        </w:rPr>
+        <w:t xml:space="preserve">windeployqt</w:t>
+      </w:r>
+      <w:r>
+        <w:rPr>
+          <w:rFonts w:ascii="Calibri" w:cs="Calibri" w:eastAsia="Calibri" w:hAnsi="Calibri"/>
+          <w:sz w:val="24"/>
+          <w:szCs w:val="24"/>
+          <w:rtl w:val="0"/>
+        </w:rPr>
+        <w:t xml:space="preserve"> tool - grab your notepad with directories saved and input the command as:</w:t>
+      </w:r>
+      <w:r>
+        <w:rPr>
+          <w:rFonts w:ascii="Calibri" w:cs="Calibri" w:eastAsia="Calibri" w:hAnsi="Calibri"/>
+          <w:sz w:val="28"/>
+          <w:szCs w:val="28"/>
+          <w:rtl w:val="0"/>
+        </w:rPr>
+        <w:t xml:space="preserve"> </w:t>
+      </w:r>
+      <w:r>
+        <w:rPr>
+          <w:rFonts w:ascii="Calibri" w:cs="Calibri" w:eastAsia="Calibri" w:hAnsi="Calibri"/>
+          <w:b w:val="1"/>
+          <w:sz w:val="28"/>
+          <w:szCs w:val="28"/>
+          <w:rtl w:val="0"/>
+        </w:rPr>
+        <w:t xml:space="preserve">windeployqt --qmldir &lt;SRC_DIR&gt; &lt;SRC_DIR&gt;\release</w:t>
+      </w:r>
+    </w:p>
+    <w:p>
+      <w:pPr>
+        <w:spacing w:after="160" w:line="310.79999999999995" w:lineRule="auto"/>
+        <w:contextualSpacing w:val="0"/>
+      </w:pPr>
+      <w:r>
+        <w:drawing>
+          <wp:inline distB="114300" distT="114300" distL="114300" distR="114300">
+            <wp:extent cx="5943600" cy="1295400"/>
+            <wp:effectExtent b="0" l="0" r="0" t="0"/>
+            <wp:docPr id="8" name="image16.png"/>
+            <a:graphic>
+              <a:graphicData uri="http://schemas.openxmlformats.org/drawingml/2006/picture">
+                <pic:pic>
+                  <pic:nvPicPr>
+                    <pic:cNvPr id="0" name="image16.png"/>
+                    <pic:cNvPicPr preferRelativeResize="0"/>
+                  </pic:nvPicPr>
+                  <pic:blipFill>
+                    <a:blip r:embed="rId25"/>
+                    <a:srcRect b="0" l="0" r="0" t="0"/>
+                    <a:stretch>
+                      <a:fillRect/>
+                    </a:stretch>
+                  </pic:blipFill>
+                  <pic:spPr>
+                    <a:xfrm>
+                      <a:off x="0" y="0"/>
+                      <a:ext cx="5943600" cy="1295400"/>
+                    </a:xfrm>
+                    <a:prstGeom prst="rect"/>
+                    <a:ln/>
+                  </pic:spPr>
+                </pic:pic>
+              </a:graphicData>
+            </a:graphic>
+          </wp:inline>
+        </w:drawing>
+      </w:r>
+      <w:r>
+        <w:rPr>
+          <w:rFonts w:ascii="Calibri" w:cs="Calibri" w:eastAsia="Calibri" w:hAnsi="Calibri"/>
+          <w:sz w:val="28"/>
+          <w:szCs w:val="28"/>
+          <w:rtl w:val="0"/>
+        </w:rPr>
+        <w:t xml:space="preserve"> </w:t>
+      </w:r>
+    </w:p>
+    <w:p>
+      <w:pPr>
+        <w:spacing w:after="160" w:line="310.79999999999995" w:lineRule="auto"/>
+        <w:contextualSpacing w:val="0"/>
+      </w:pPr>
+      <w:r>
+        <w:rPr>
+          <w:rtl w:val="0"/>
+        </w:rPr>
+      </w:r>
+    </w:p>
+    <w:p>
+      <w:r>
+        <w:br w:type="page"/>
+      </w:r>
+    </w:p>
+    <w:p>
+      <w:pPr>
+        <w:spacing w:after="160" w:line="310.79999999999995" w:lineRule="auto"/>
+        <w:contextualSpacing w:val="0"/>
+      </w:pPr>
+      <w:r>
+        <w:rPr>
+          <w:rtl w:val="0"/>
+        </w:rPr>
+      </w:r>
+    </w:p>
+    <w:p>
+      <w:pPr>
+        <w:spacing w:after="160" w:line="310.79999999999995" w:lineRule="auto"/>
+        <w:contextualSpacing w:val="0"/>
+      </w:pPr>
+      <w:r>
+        <w:rPr>
+          <w:rFonts w:ascii="Calibri" w:cs="Calibri" w:eastAsia="Calibri" w:hAnsi="Calibri"/>
+          <w:b w:val="1"/>
+          <w:sz w:val="28"/>
+          <w:szCs w:val="28"/>
+          <w:rtl w:val="0"/>
+        </w:rPr>
+        <w:t xml:space="preserve">7. )</w:t>
+      </w:r>
+      <w:r>
+        <w:rPr>
+          <w:rFonts w:ascii="Calibri" w:cs="Calibri" w:eastAsia="Calibri" w:hAnsi="Calibri"/>
+          <w:sz w:val="28"/>
+          <w:szCs w:val="28"/>
+          <w:rtl w:val="0"/>
+        </w:rPr>
+        <w:t xml:space="preserve"> </w:t>
+      </w:r>
+      <w:r>
+        <w:rPr>
+          <w:rFonts w:ascii="Calibri" w:cs="Calibri" w:eastAsia="Calibri" w:hAnsi="Calibri"/>
+          <w:sz w:val="24"/>
+          <w:szCs w:val="24"/>
+          <w:rtl w:val="0"/>
+        </w:rPr>
+        <w:t xml:space="preserve">Then use the archivegen tool or 7zip to zip the archive.</w:t>
+      </w:r>
+    </w:p>
+    <w:p>
+      <w:pPr>
+        <w:spacing w:after="160" w:line="310.79999999999995" w:lineRule="auto"/>
+        <w:contextualSpacing w:val="0"/>
+      </w:pPr>
+      <w:r>
+        <w:drawing>
+          <wp:inline distB="114300" distT="114300" distL="114300" distR="114300">
+            <wp:extent cx="5943600" cy="787400"/>
+            <wp:effectExtent b="0" l="0" r="0" t="0"/>
+            <wp:docPr id="6" name="image14.png"/>
+            <a:graphic>
+              <a:graphicData uri="http://schemas.openxmlformats.org/drawingml/2006/picture">
+                <pic:pic>
+                  <pic:nvPicPr>
+                    <pic:cNvPr id="0" name="image14.png"/>
+                    <pic:cNvPicPr preferRelativeResize="0"/>
+                  </pic:nvPicPr>
+                  <pic:blipFill>
+                    <a:blip r:embed="rId26"/>
+                    <a:srcRect b="0" l="0" r="0" t="0"/>
+                    <a:stretch>
+                      <a:fillRect/>
+                    </a:stretch>
+                  </pic:blipFill>
+                  <pic:spPr>
+                    <a:xfrm>
+                      <a:off x="0" y="0"/>
+                      <a:ext cx="5943600" cy="787400"/>
+                    </a:xfrm>
+                    <a:prstGeom prst="rect"/>
+                    <a:ln/>
+                  </pic:spPr>
+                </pic:pic>
+              </a:graphicData>
+            </a:graphic>
+          </wp:inline>
+        </w:drawing>
+      </w:r>
+      <w:r>
+        <w:rPr>
+          <w:rtl w:val="0"/>
+        </w:rPr>
+      </w:r>
+    </w:p>
+    <w:p>
+      <w:pPr>
+        <w:spacing w:after="160" w:line="240" w:lineRule="auto"/>
+        <w:contextualSpacing w:val="0"/>
+      </w:pPr>
+      <w:r>
+        <w:rPr>
+          <w:rFonts w:ascii="Calibri" w:cs="Calibri" w:eastAsia="Calibri" w:hAnsi="Calibri"/>
+          <w:sz w:val="24"/>
+          <w:szCs w:val="24"/>
+          <w:rtl w:val="0"/>
+        </w:rPr>
+        <w:t xml:space="preserve">Command syntax:</w:t>
+      </w:r>
+    </w:p>
+    <w:p>
+      <w:pPr>
+        <w:spacing w:after="160" w:line="310.79999999999995" w:lineRule="auto"/>
+        <w:ind w:firstLine="720"/>
+        <w:contextualSpacing w:val="0"/>
+      </w:pPr>
+      <w:r>
+        <w:rPr>
+          <w:rFonts w:ascii="Calibri" w:cs="Calibri" w:eastAsia="Calibri" w:hAnsi="Calibri"/>
+          <w:sz w:val="28"/>
+          <w:szCs w:val="28"/>
+          <w:rtl w:val="0"/>
+        </w:rPr>
+        <w:t xml:space="preserve"> </w:t>
+      </w:r>
+      <w:r>
+        <w:rPr>
+          <w:rFonts w:ascii="Calibri" w:cs="Calibri" w:eastAsia="Calibri" w:hAnsi="Calibri"/>
+          <w:b w:val="1"/>
+          <w:sz w:val="24"/>
+          <w:szCs w:val="24"/>
+          <w:rtl w:val="0"/>
+        </w:rPr>
+        <w:t xml:space="preserve">&lt;TOOL_DIR&gt;\archivegen.exe &lt;NAME_OF_ARCHIVE.7z&gt; &lt;SRC_DIR&gt;\release\*</w:t>
+      </w:r>
+      <w:r>
+        <w:rPr>
+          <w:rFonts w:ascii="Calibri" w:cs="Calibri" w:eastAsia="Calibri" w:hAnsi="Calibri"/>
+          <w:b w:val="1"/>
+          <w:sz w:val="28"/>
+          <w:szCs w:val="28"/>
+          <w:rtl w:val="0"/>
+        </w:rPr>
+        <w:t xml:space="preserve"> </w:t>
+      </w:r>
+    </w:p>
+    <w:p>
+      <w:pPr>
+        <w:spacing w:after="160" w:line="310.79999999999995" w:lineRule="auto"/>
+        <w:contextualSpacing w:val="0"/>
+      </w:pPr>
+      <w:r>
+        <w:rPr>
+          <w:rFonts w:ascii="Calibri" w:cs="Calibri" w:eastAsia="Calibri" w:hAnsi="Calibri"/>
+          <w:b w:val="1"/>
+          <w:sz w:val="28"/>
+          <w:szCs w:val="28"/>
+          <w:rtl w:val="0"/>
+        </w:rPr>
+        <w:t xml:space="preserve">8. )</w:t>
+      </w:r>
+      <w:r>
+        <w:rPr>
+          <w:rFonts w:ascii="Calibri" w:cs="Calibri" w:eastAsia="Calibri" w:hAnsi="Calibri"/>
+          <w:b w:val="1"/>
+          <w:sz w:val="24"/>
+          <w:szCs w:val="24"/>
+          <w:rtl w:val="0"/>
+        </w:rPr>
+        <w:t xml:space="preserve"> </w:t>
+      </w:r>
+      <w:r>
+        <w:rPr>
+          <w:rFonts w:ascii="Calibri" w:cs="Calibri" w:eastAsia="Calibri" w:hAnsi="Calibri"/>
+          <w:sz w:val="24"/>
+          <w:szCs w:val="24"/>
+          <w:rtl w:val="0"/>
+        </w:rPr>
+        <w:t xml:space="preserve">Verify the contents of your component package (open the archive and analyze the folders). Then extract a copy of the folders to the Desktop and try to launch your application.</w:t>
+      </w:r>
+    </w:p>
+    <w:p>
+      <w:pPr>
+        <w:spacing w:after="160" w:line="310.79999999999995" w:lineRule="auto"/>
+        <w:contextualSpacing w:val="0"/>
+      </w:pPr>
+      <w:r>
+        <w:rPr>
+          <w:rFonts w:ascii="Calibri" w:cs="Calibri" w:eastAsia="Calibri" w:hAnsi="Calibri"/>
+          <w:b w:val="1"/>
+          <w:sz w:val="24"/>
+          <w:szCs w:val="24"/>
+          <w:rtl w:val="0"/>
+        </w:rPr>
+        <w:t xml:space="preserve">9. ) </w:t>
+      </w:r>
+      <w:r>
+        <w:rPr>
+          <w:rFonts w:ascii="Calibri" w:cs="Calibri" w:eastAsia="Calibri" w:hAnsi="Calibri"/>
+          <w:sz w:val="24"/>
+          <w:szCs w:val="24"/>
+          <w:rtl w:val="0"/>
+        </w:rPr>
+        <w:t xml:space="preserve">Now it is time to generate the installer! - run this final command</w:t>
+      </w:r>
+      <w:r>
+        <w:rPr>
+          <w:rtl w:val="0"/>
+        </w:rPr>
+      </w:r>
+    </w:p>
+    <w:p>
+      <w:pPr>
+        <w:spacing w:after="160" w:line="310.79999999999995" w:lineRule="auto"/>
+        <w:contextualSpacing w:val="0"/>
+      </w:pPr>
+      <w:r>
+        <w:rPr>
+          <w:b w:val="1"/>
+          <w:sz w:val="24"/>
+          <w:szCs w:val="24"/>
+          <w:rtl w:val="0"/>
+        </w:rPr>
+        <w:t xml:space="preserve">&lt;TOOL_DIR&gt;\binarycreator.exe --offline-only -t &lt;TOOL_DIR&gt;\installerbase.exe -p &lt;SRC_DIR&gt;\installer\packages -c &lt;SRC_DIR&gt;\installer\config\&lt;config_file&gt; &lt;installer_name&gt;</w:t>
+      </w:r>
+    </w:p>
+    <w:p>
+      <w:pPr>
+        <w:spacing w:after="160" w:line="310.79999999999995" w:lineRule="auto"/>
+        <w:contextualSpacing w:val="0"/>
+      </w:pPr>
+      <w:r>
+        <w:rPr>
+          <w:rtl w:val="0"/>
+        </w:rPr>
+      </w:r>
+    </w:p>
+    <w:p>
+      <w:pPr>
+        <w:spacing w:after="160" w:line="310.79999999999995" w:lineRule="auto"/>
+        <w:contextualSpacing w:val="0"/>
+      </w:pPr>
+      <w:r>
+        <w:rPr>
+          <w:b w:val="1"/>
+          <w:sz w:val="24"/>
+          <w:szCs w:val="24"/>
+          <w:rtl w:val="0"/>
+        </w:rPr>
+        <w:t xml:space="preserve">Example:</w:t>
+      </w:r>
+    </w:p>
+    <w:p>
+      <w:pPr>
+        <w:spacing w:after="160" w:line="310.79999999999995" w:lineRule="auto"/>
+        <w:contextualSpacing w:val="0"/>
+      </w:pPr>
+      <w:r>
+        <w:rPr>
+          <w:sz w:val="16"/>
+          <w:szCs w:val="16"/>
+          <w:rtl w:val="0"/>
+        </w:rPr>
+        <w:t xml:space="preserve">C:\Qt\ifw-bld\bin\binarycreator.exe --offline-only -t C:\Qt\ifw-bld\bin\installerbase.exe -p C:\Users\Christopher\Documents\GitHub\OdroidFlashTool\src\installer\packages -c C:\Users\Christopher\Documents\GitHub\OdroidFlashTool\src\installer\config\config.xml "Odroid Flash Tool Installer”</w:t>
+      </w:r>
+    </w:p>
+    <w:p>
+      <w:pPr>
+        <w:spacing w:after="160" w:line="310.79999999999995" w:lineRule="auto"/>
+        <w:contextualSpacing w:val="0"/>
+      </w:pPr>
+      <w:r>
+        <w:drawing>
+          <wp:inline distB="114300" distT="114300" distL="114300" distR="114300">
+            <wp:extent cx="5943600" cy="635000"/>
+            <wp:effectExtent b="0" l="0" r="0" t="0"/>
+            <wp:docPr id="3" name="image11.png"/>
+            <a:graphic>
+              <a:graphicData uri="http://schemas.openxmlformats.org/drawingml/2006/picture">
+                <pic:pic>
+                  <pic:nvPicPr>
+                    <pic:cNvPr id="0" name="image11.png"/>
+                    <pic:cNvPicPr preferRelativeResize="0"/>
+                  </pic:nvPicPr>
+                  <pic:blipFill>
+                    <a:blip r:embed="rId27"/>
+                    <a:srcRect b="0" l="0" r="0" t="0"/>
+                    <a:stretch>
+                      <a:fillRect/>
+                    </a:stretch>
+                  </pic:blipFill>
+                  <pic:spPr>
+                    <a:xfrm>
+                      <a:off x="0" y="0"/>
+                      <a:ext cx="5943600" cy="635000"/>
+                    </a:xfrm>
+                    <a:prstGeom prst="rect"/>
+                    <a:ln/>
+                  </pic:spPr>
+                </pic:pic>
+              </a:graphicData>
+            </a:graphic>
+          </wp:inline>
+        </w:drawing>
+      </w:r>
+      <w:r>
+        <w:rPr>
+          <w:rtl w:val="0"/>
+        </w:rPr>
+      </w:r>
+    </w:p>
+    <w:p>
+      <w:pPr>
+        <w:spacing w:after="160" w:line="310.79999999999995" w:lineRule="auto"/>
+        <w:contextualSpacing w:val="0"/>
+      </w:pPr>
+      <w:r>
+        <w:rPr>
+          <w:rFonts w:ascii="Calibri" w:cs="Calibri" w:eastAsia="Calibri" w:hAnsi="Calibri"/>
+          <w:sz w:val="24"/>
+          <w:szCs w:val="24"/>
+          <w:rtl w:val="0"/>
+        </w:rPr>
+        <w:t xml:space="preserve">Remember this is all one line.</w:t>
+      </w:r>
+    </w:p>
+    <w:p>
+      <w:pPr>
+        <w:spacing w:after="160" w:line="310.79999999999995" w:lineRule="auto"/>
+        <w:contextualSpacing w:val="0"/>
+      </w:pPr>
+      <w:r>
+        <w:rPr>
+          <w:rFonts w:ascii="Calibri" w:cs="Calibri" w:eastAsia="Calibri" w:hAnsi="Calibri"/>
+          <w:sz w:val="24"/>
+          <w:szCs w:val="24"/>
+          <w:rtl w:val="0"/>
+        </w:rPr>
+        <w:t xml:space="preserve">If you a have resource (for the installer) make sure to reference it with the </w:t>
+      </w:r>
+      <w:r>
+        <w:rPr>
+          <w:rFonts w:ascii="Calibri" w:cs="Calibri" w:eastAsia="Calibri" w:hAnsi="Calibri"/>
+          <w:b w:val="1"/>
+          <w:sz w:val="24"/>
+          <w:szCs w:val="24"/>
+          <w:rtl w:val="0"/>
+        </w:rPr>
+        <w:t xml:space="preserve">-r</w:t>
+      </w:r>
+      <w:r>
+        <w:rPr>
+          <w:rFonts w:ascii="Calibri" w:cs="Calibri" w:eastAsia="Calibri" w:hAnsi="Calibri"/>
+          <w:sz w:val="24"/>
+          <w:szCs w:val="24"/>
+          <w:rtl w:val="0"/>
+        </w:rPr>
+        <w:t xml:space="preserve"> switch</w:t>
+      </w:r>
+    </w:p>
+    <w:p>
+      <w:pPr>
+        <w:spacing w:after="160" w:line="310.79999999999995" w:lineRule="auto"/>
+        <w:ind w:firstLine="720"/>
+        <w:contextualSpacing w:val="0"/>
+      </w:pPr>
+      <w:hyperlink r:id="rId28">
+        <w:r>
+          <w:rPr>
+            <w:rFonts w:ascii="Calibri" w:cs="Calibri" w:eastAsia="Calibri" w:hAnsi="Calibri"/>
+            <w:color w:val="1155cc"/>
+            <w:sz w:val="20"/>
+            <w:szCs w:val="20"/>
+            <w:u w:val="single"/>
+            <w:rtl w:val="0"/>
+          </w:rPr>
+          <w:t xml:space="preserve">http://doc.qt.io/qtinstallerframework/ifw-tools.html#summary-of-binarycreator-parameters</w:t>
+        </w:r>
+      </w:hyperlink>
+      <w:r>
+        <w:rPr>
+          <w:rFonts w:ascii="Calibri" w:cs="Calibri" w:eastAsia="Calibri" w:hAnsi="Calibri"/>
+          <w:sz w:val="20"/>
+          <w:szCs w:val="20"/>
+          <w:rtl w:val="0"/>
+        </w:rPr>
+        <w:t xml:space="preserve"> </w:t>
+      </w:r>
+    </w:p>
+    <w:p>
+      <w:r>
+        <w:rPr>
+          <w:rFonts w:ascii="Calibri" w:cs="Calibri" w:eastAsia="Calibri" w:hAnsi="Calibri"/>
+          <w:b w:val="1"/>
+          <w:sz w:val="24"/>
+          <w:szCs w:val="24"/>
+          <w:rtl w:val="0"/>
+        </w:rPr>
+        <w:t xml:space="preserve">10 .)</w:t>
+      </w:r>
+      <w:r>
+        <w:rPr>
+          <w:rFonts w:ascii="Calibri" w:cs="Calibri" w:eastAsia="Calibri" w:hAnsi="Calibri"/>
+          <w:sz w:val="24"/>
+          <w:szCs w:val="24"/>
+          <w:rtl w:val="0"/>
+        </w:rPr>
+        <w:t xml:space="preserve"> The installer will be built in you $PWD so navigate to it and run the installer to test everything. If there are issues with the way your installer page is displayed. Then work on your pages mores and repeat </w:t>
+      </w:r>
+      <w:r>
+        <w:rPr>
+          <w:rFonts w:ascii="Calibri" w:cs="Calibri" w:eastAsia="Calibri" w:hAnsi="Calibri"/>
+          <w:b w:val="1"/>
+          <w:sz w:val="24"/>
+          <w:szCs w:val="24"/>
+          <w:rtl w:val="0"/>
+        </w:rPr>
+        <w:t xml:space="preserve">step 9</w:t>
+      </w:r>
+      <w:r>
+        <w:rPr>
+          <w:rFonts w:ascii="Calibri" w:cs="Calibri" w:eastAsia="Calibri" w:hAnsi="Calibri"/>
+          <w:sz w:val="24"/>
+          <w:szCs w:val="24"/>
+          <w:rtl w:val="0"/>
+        </w:rPr>
+        <w:t xml:space="preserve">.</w:t>
+      </w:r>
+      <w:r>
+        <w:br w:type="page"/>
+      </w:r>
+    </w:p>
+    <w:p>
+      <w:pPr>
+        <w:spacing w:after="160" w:line="310.79999999999995" w:lineRule="auto"/>
+        <w:contextualSpacing w:val="0"/>
+      </w:pPr>
+      <w:r>
+        <w:rPr>
+          <w:rtl w:val="0"/>
+        </w:rPr>
+      </w:r>
+    </w:p>
+    <w:p>
+      <w:pPr>
+        <w:spacing w:after="160" w:line="310.79999999999995" w:lineRule="auto"/>
+        <w:contextualSpacing w:val="0"/>
+      </w:pPr>
+      <w:r>
+        <w:rPr>
+          <w:rFonts w:ascii="Calibri" w:cs="Calibri" w:eastAsia="Calibri" w:hAnsi="Calibri"/>
+          <w:b w:val="1"/>
+          <w:sz w:val="28"/>
+          <w:szCs w:val="28"/>
+          <w:u w:val="single"/>
+          <w:rtl w:val="0"/>
+        </w:rPr>
+        <w:t xml:space="preserve">Resources:</w:t>
+      </w:r>
+    </w:p>
+    <w:p>
+      <w:pPr>
+        <w:spacing w:after="160" w:line="310.79999999999995" w:lineRule="auto"/>
+        <w:contextualSpacing w:val="0"/>
+      </w:pPr>
+      <w:hyperlink r:id="rId29">
+        <w:r>
+          <w:rPr>
+            <w:rFonts w:ascii="Calibri" w:cs="Calibri" w:eastAsia="Calibri" w:hAnsi="Calibri"/>
+            <w:b w:val="1"/>
+            <w:color w:val="1155cc"/>
+            <w:sz w:val="28"/>
+            <w:szCs w:val="28"/>
+            <w:u w:val="single"/>
+            <w:rtl w:val="0"/>
+          </w:rPr>
+          <w:t xml:space="preserve">https://github.com/chessgames/play-zone/tree/dev_cdean/src/CG_mobileChess/installer</w:t>
+        </w:r>
+      </w:hyperlink>
+      <w:r>
+        <w:rPr>
+          <w:rFonts w:ascii="Calibri" w:cs="Calibri" w:eastAsia="Calibri" w:hAnsi="Calibri"/>
+          <w:b w:val="1"/>
+          <w:sz w:val="28"/>
+          <w:szCs w:val="28"/>
+          <w:u w:val="single"/>
+          <w:rtl w:val="0"/>
+        </w:rPr>
+        <w:t xml:space="preserve"> </w:t>
+      </w:r>
       <w:r>
         <w:rPr>
           <w:rtl w:val="0"/>

</xml_diff>

<commit_message>
Continued work on Installer Lab
</commit_message>
<xml_diff>
--- a/Labs/Week 9/Lab9Specification.docx
+++ b/Labs/Week 9/Lab9Specification.docx
@@ -889,12 +889,12 @@
           <wp:inline distB="114300" distT="114300" distL="114300" distR="114300">
             <wp:extent cx="5943600" cy="2235200"/>
             <wp:effectExtent b="0" l="0" r="0" t="0"/>
-            <wp:docPr id="1" name="image09.png"/>
+            <wp:docPr id="1" name="image04.png"/>
             <a:graphic>
               <a:graphicData uri="http://schemas.openxmlformats.org/drawingml/2006/picture">
                 <pic:pic>
                   <pic:nvPicPr>
-                    <pic:cNvPr id="0" name="image09.png"/>
+                    <pic:cNvPr id="0" name="image04.png"/>
                     <pic:cNvPicPr preferRelativeResize="0"/>
                   </pic:nvPicPr>
                   <pic:blipFill>
@@ -1548,26 +1548,7 @@
           <w:szCs w:val="24"/>
           <w:rtl w:val="0"/>
         </w:rPr>
-        <w:t xml:space="preserve">directory.  What is content? Likely if you have one component, this includes EVERY file necessary for running the application. Libraries, binaries, assets (images, music, etc). For more information on this part - see “</w:t>
-      </w:r>
-      <w:r>
-        <w:rPr>
-          <w:rFonts w:ascii="Calibri" w:cs="Calibri" w:eastAsia="Calibri" w:hAnsi="Calibri"/>
-          <w:b w:val="1"/>
-          <w:sz w:val="24"/>
-          <w:szCs w:val="24"/>
-          <w:rtl w:val="0"/>
-        </w:rPr>
-        <w:t xml:space="preserve">Packaging binaries for deploy</w:t>
-      </w:r>
-      <w:r>
-        <w:rPr>
-          <w:rFonts w:ascii="Calibri" w:cs="Calibri" w:eastAsia="Calibri" w:hAnsi="Calibri"/>
-          <w:sz w:val="24"/>
-          <w:szCs w:val="24"/>
-          <w:rtl w:val="0"/>
-        </w:rPr>
-        <w:t xml:space="preserve">”.</w:t>
+        <w:t xml:space="preserve">directory.  What is content? A compressed archive  likely containing EVERY file necessary for running the application. Libraries, binaries, assets (images, music, etc). - THIS IS DONE LATER IN THE LAB (continue on if you only have one package)</w:t>
       </w:r>
     </w:p>
     <w:p>
@@ -1611,7 +1592,26 @@
           <w:szCs w:val="24"/>
           <w:rtl w:val="0"/>
         </w:rPr>
-        <w:t xml:space="preserve">.</w:t>
+        <w:t xml:space="preserve">. (You are not required to have install scripts or an extra “page” (.ui). - if you don’t have these skip this section and “Creating Installer Pages” - move to “Generating Installer”). However, if you don’t have scripts or User Interfaces make sure to not include those in package.xml. And under </w:t>
+      </w:r>
+      <w:r>
+        <w:rPr>
+          <w:rFonts w:ascii="Calibri" w:cs="Calibri" w:eastAsia="Calibri" w:hAnsi="Calibri"/>
+          <w:b w:val="1"/>
+          <w:sz w:val="24"/>
+          <w:szCs w:val="24"/>
+          <w:rtl w:val="0"/>
+        </w:rPr>
+        <w:t xml:space="preserve">Default</w:t>
+      </w:r>
+      <w:r>
+        <w:rPr>
+          <w:rFonts w:ascii="Calibri" w:cs="Calibri" w:eastAsia="Calibri" w:hAnsi="Calibri"/>
+          <w:sz w:val="24"/>
+          <w:szCs w:val="24"/>
+          <w:rtl w:val="0"/>
+        </w:rPr>
+        <w:t xml:space="preserve"> put ‘true’.</w:t>
       </w:r>
     </w:p>
     <w:p>
@@ -3662,12 +3662,12 @@
             <wp:extent cx="4400550" cy="819150"/>
             <wp:effectExtent b="0" l="0" r="0" t="0"/>
             <wp:wrapSquare wrapText="bothSides" distB="114300" distT="114300" distL="114300" distR="114300"/>
-            <wp:docPr id="5" name="image13.png"/>
+            <wp:docPr id="5" name="image11.png"/>
             <a:graphic>
               <a:graphicData uri="http://schemas.openxmlformats.org/drawingml/2006/picture">
                 <pic:pic>
                   <pic:nvPicPr>
-                    <pic:cNvPr id="0" name="image13.png"/>
+                    <pic:cNvPr id="0" name="image11.png"/>
                     <pic:cNvPicPr preferRelativeResize="0"/>
                   </pic:nvPicPr>
                   <pic:blipFill>
@@ -3819,12 +3819,12 @@
           <wp:inline distB="114300" distT="114300" distL="114300" distR="114300">
             <wp:extent cx="5943600" cy="1206500"/>
             <wp:effectExtent b="0" l="0" r="0" t="0"/>
-            <wp:docPr id="4" name="image12.png"/>
+            <wp:docPr id="4" name="image10.png"/>
             <a:graphic>
               <a:graphicData uri="http://schemas.openxmlformats.org/drawingml/2006/picture">
                 <pic:pic>
                   <pic:nvPicPr>
-                    <pic:cNvPr id="0" name="image12.png"/>
+                    <pic:cNvPr id="0" name="image10.png"/>
                     <pic:cNvPicPr preferRelativeResize="0"/>
                   </pic:nvPicPr>
                   <pic:blipFill>
@@ -3989,12 +3989,12 @@
           <wp:inline distB="114300" distT="114300" distL="114300" distR="114300">
             <wp:extent cx="5943600" cy="1028700"/>
             <wp:effectExtent b="0" l="0" r="0" t="0"/>
-            <wp:docPr id="2" name="image10.png"/>
+            <wp:docPr id="2" name="image05.png"/>
             <a:graphic>
               <a:graphicData uri="http://schemas.openxmlformats.org/drawingml/2006/picture">
                 <pic:pic>
                   <pic:nvPicPr>
-                    <pic:cNvPr id="0" name="image10.png"/>
+                    <pic:cNvPr id="0" name="image05.png"/>
                     <pic:cNvPicPr preferRelativeResize="0"/>
                   </pic:nvPicPr>
                   <pic:blipFill>
@@ -4207,12 +4207,12 @@
           <wp:inline distB="114300" distT="114300" distL="114300" distR="114300">
             <wp:extent cx="5943600" cy="787400"/>
             <wp:effectExtent b="0" l="0" r="0" t="0"/>
-            <wp:docPr id="6" name="image14.png"/>
+            <wp:docPr id="6" name="image13.png"/>
             <a:graphic>
               <a:graphicData uri="http://schemas.openxmlformats.org/drawingml/2006/picture">
                 <pic:pic>
                   <pic:nvPicPr>
-                    <pic:cNvPr id="0" name="image14.png"/>
+                    <pic:cNvPr id="0" name="image13.png"/>
                     <pic:cNvPicPr preferRelativeResize="0"/>
                   </pic:nvPicPr>
                   <pic:blipFill>
@@ -4380,6 +4380,56 @@
       </w:pPr>
       <w:r>
         <w:rPr>
+          <w:b w:val="1"/>
+          <w:sz w:val="24"/>
+          <w:szCs w:val="24"/>
+          <w:u w:val="single"/>
+          <w:rtl w:val="0"/>
+        </w:rPr>
+        <w:t xml:space="preserve">Alternatively: </w:t>
+      </w:r>
+      <w:r>
+        <w:rPr>
+          <w:rtl w:val="0"/>
+        </w:rPr>
+      </w:r>
+    </w:p>
+    <w:p>
+      <w:pPr>
+        <w:spacing w:after="160" w:line="310.79999999999995" w:lineRule="auto"/>
+        <w:contextualSpacing w:val="0"/>
+      </w:pPr>
+      <w:r>
+        <w:rPr>
+          <w:sz w:val="12"/>
+          <w:szCs w:val="12"/>
+          <w:rtl w:val="0"/>
+        </w:rPr>
+        <w:t xml:space="preserve">&lt;TOOL_DIR&gt;\binarycreator.exe --offline-only -t &lt;TOOL_DIR&gt;\installerbase.exe -p installer\packages -c installer\config\&lt;config_file&gt; &lt;installer_name&gt;</w:t>
+      </w:r>
+    </w:p>
+    <w:p>
+      <w:pPr>
+        <w:spacing w:after="160" w:line="310.79999999999995" w:lineRule="auto"/>
+        <w:contextualSpacing w:val="0"/>
+      </w:pPr>
+      <w:r>
+        <w:rPr>
+          <w:sz w:val="16"/>
+          <w:szCs w:val="16"/>
+          <w:rtl w:val="0"/>
+        </w:rPr>
+        <w:tab/>
+        <w:t xml:space="preserve">Must you must be in the &lt;SRC_DIR&gt; when running like this</w:t>
+      </w:r>
+    </w:p>
+    <w:p>
+      <w:pPr>
+        <w:spacing w:after="160" w:line="310.79999999999995" w:lineRule="auto"/>
+        <w:contextualSpacing w:val="0"/>
+      </w:pPr>
+      <w:r>
+        <w:rPr>
           <w:rtl w:val="0"/>
         </w:rPr>
       </w:r>
@@ -4423,12 +4473,12 @@
           <wp:inline distB="114300" distT="114300" distL="114300" distR="114300">
             <wp:extent cx="5943600" cy="635000"/>
             <wp:effectExtent b="0" l="0" r="0" t="0"/>
-            <wp:docPr id="3" name="image11.png"/>
+            <wp:docPr id="3" name="image08.png"/>
             <a:graphic>
               <a:graphicData uri="http://schemas.openxmlformats.org/drawingml/2006/picture">
                 <pic:pic>
                   <pic:nvPicPr>
-                    <pic:cNvPr id="0" name="image11.png"/>
+                    <pic:cNvPr id="0" name="image08.png"/>
                     <pic:cNvPicPr preferRelativeResize="0"/>
                   </pic:nvPicPr>
                   <pic:blipFill>

</xml_diff>